<commit_message>
Remove erroneous trace, add final PDF report
</commit_message>
<xml_diff>
--- a/Report.docx
+++ b/Report.docx
@@ -2732,6 +2732,12 @@
         </w:rPr>
         <w:t>_sum.dat</w:t>
       </w:r>
+      <w:r>
+        <w:rPr>
+          <w:i/>
+        </w:rPr>
+        <w:t>, showing first and last segments of waveform trace.</w:t>
+      </w:r>
     </w:p>
     <w:p>
       <w:pPr>
@@ -3368,6 +3374,99 @@
     </w:p>
     <w:p/>
     <w:p>
+      <w:proofErr w:type="gramStart"/>
+      <w:r>
+        <w:rPr>
+          <w:i/>
+        </w:rPr>
+        <w:t>bills</w:t>
+      </w:r>
+      <w:proofErr w:type="gramEnd"/>
+      <w:r>
+        <w:rPr>
+          <w:i/>
+        </w:rPr>
+        <w:t>_branch.dat</w:t>
+      </w:r>
+      <w:r>
+        <w:rPr>
+          <w:i/>
+        </w:rPr>
+        <w:t xml:space="preserve"> </w:t>
+      </w:r>
+    </w:p>
+    <w:p>
+      <w:pPr>
+        <w:rPr>
+          <w:b/>
+          <w:color w:val="FF0000"/>
+        </w:rPr>
+      </w:pPr>
+      <w:r>
+        <w:rPr>
+          <w:b/>
+          <w:noProof/>
+          <w:color w:val="FF0000"/>
+        </w:rPr>
+        <w:drawing>
+          <wp:inline distT="0" distB="0" distL="0" distR="0" wp14:anchorId="06475A85" wp14:editId="53C91A35">
+            <wp:extent cx="6858000" cy="2807145"/>
+            <wp:effectExtent l="0" t="0" r="0" b="12700"/>
+            <wp:docPr id="4" name="Picture 1"/>
+            <wp:cNvGraphicFramePr>
+              <a:graphicFrameLocks xmlns:a="http://schemas.openxmlformats.org/drawingml/2006/main" noChangeAspect="1"/>
+            </wp:cNvGraphicFramePr>
+            <a:graphic xmlns:a="http://schemas.openxmlformats.org/drawingml/2006/main">
+              <a:graphicData uri="http://schemas.openxmlformats.org/drawingml/2006/picture">
+                <pic:pic xmlns:pic="http://schemas.openxmlformats.org/drawingml/2006/picture">
+                  <pic:nvPicPr>
+                    <pic:cNvPr id="0" name="Picture 1"/>
+                    <pic:cNvPicPr>
+                      <a:picLocks noChangeAspect="1" noChangeArrowheads="1"/>
+                    </pic:cNvPicPr>
+                  </pic:nvPicPr>
+                  <pic:blipFill>
+                    <a:blip r:embed="rId18">
+                      <a:extLst>
+                        <a:ext uri="{28A0092B-C50C-407E-A947-70E740481C1C}">
+                          <a14:useLocalDpi xmlns:a14="http://schemas.microsoft.com/office/drawing/2010/main" val="0"/>
+                        </a:ext>
+                      </a:extLst>
+                    </a:blip>
+                    <a:srcRect/>
+                    <a:stretch>
+                      <a:fillRect/>
+                    </a:stretch>
+                  </pic:blipFill>
+                  <pic:spPr bwMode="auto">
+                    <a:xfrm>
+                      <a:off x="0" y="0"/>
+                      <a:ext cx="6858000" cy="2807145"/>
+                    </a:xfrm>
+                    <a:prstGeom prst="rect">
+                      <a:avLst/>
+                    </a:prstGeom>
+                    <a:noFill/>
+                    <a:ln>
+                      <a:noFill/>
+                    </a:ln>
+                  </pic:spPr>
+                </pic:pic>
+              </a:graphicData>
+            </a:graphic>
+          </wp:inline>
+        </w:drawing>
+      </w:r>
+    </w:p>
+    <w:p>
+      <w:pPr>
+        <w:rPr>
+          <w:b/>
+          <w:color w:val="FF0000"/>
+        </w:rPr>
+      </w:pPr>
+    </w:p>
+    <w:p>
       <w:pPr>
         <w:rPr>
           <w:b/>
@@ -3375,33 +3474,126 @@
           <w:color w:val="FF0000"/>
         </w:rPr>
       </w:pPr>
-      <w:proofErr w:type="gramStart"/>
-      <w:r>
-        <w:rPr>
+      <w:r>
+        <w:rPr>
+          <w:b/>
           <w:i/>
-        </w:rPr>
-        <w:t>bills</w:t>
-      </w:r>
-      <w:proofErr w:type="gramEnd"/>
-      <w:r>
-        <w:rPr>
-          <w:i/>
-        </w:rPr>
-        <w:t>_branch.dat</w:t>
-      </w:r>
-      <w:r>
-        <w:rPr>
-          <w:i/>
-        </w:rPr>
-        <w:t xml:space="preserve"> – </w:t>
-      </w:r>
-      <w:r>
+          <w:noProof/>
+          <w:color w:val="FF0000"/>
+        </w:rPr>
+        <w:drawing>
+          <wp:inline distT="0" distB="0" distL="0" distR="0" wp14:anchorId="128669DD" wp14:editId="112A5604">
+            <wp:extent cx="6858000" cy="2807145"/>
+            <wp:effectExtent l="0" t="0" r="0" b="12700"/>
+            <wp:docPr id="5" name="Picture 2"/>
+            <wp:cNvGraphicFramePr>
+              <a:graphicFrameLocks xmlns:a="http://schemas.openxmlformats.org/drawingml/2006/main" noChangeAspect="1"/>
+            </wp:cNvGraphicFramePr>
+            <a:graphic xmlns:a="http://schemas.openxmlformats.org/drawingml/2006/main">
+              <a:graphicData uri="http://schemas.openxmlformats.org/drawingml/2006/picture">
+                <pic:pic xmlns:pic="http://schemas.openxmlformats.org/drawingml/2006/picture">
+                  <pic:nvPicPr>
+                    <pic:cNvPr id="0" name="Picture 2"/>
+                    <pic:cNvPicPr>
+                      <a:picLocks noChangeAspect="1" noChangeArrowheads="1"/>
+                    </pic:cNvPicPr>
+                  </pic:nvPicPr>
+                  <pic:blipFill>
+                    <a:blip r:embed="rId19">
+                      <a:extLst>
+                        <a:ext uri="{28A0092B-C50C-407E-A947-70E740481C1C}">
+                          <a14:useLocalDpi xmlns:a14="http://schemas.microsoft.com/office/drawing/2010/main" val="0"/>
+                        </a:ext>
+                      </a:extLst>
+                    </a:blip>
+                    <a:srcRect/>
+                    <a:stretch>
+                      <a:fillRect/>
+                    </a:stretch>
+                  </pic:blipFill>
+                  <pic:spPr bwMode="auto">
+                    <a:xfrm>
+                      <a:off x="0" y="0"/>
+                      <a:ext cx="6858000" cy="2807145"/>
+                    </a:xfrm>
+                    <a:prstGeom prst="rect">
+                      <a:avLst/>
+                    </a:prstGeom>
+                    <a:noFill/>
+                    <a:ln>
+                      <a:noFill/>
+                    </a:ln>
+                  </pic:spPr>
+                </pic:pic>
+              </a:graphicData>
+            </a:graphic>
+          </wp:inline>
+        </w:drawing>
+      </w:r>
+    </w:p>
+    <w:p>
+      <w:pPr>
         <w:rPr>
           <w:b/>
           <w:i/>
           <w:color w:val="FF0000"/>
         </w:rPr>
-        <w:t>FILL THIS IN LATER</w:t>
+      </w:pPr>
+      <w:r>
+        <w:rPr>
+          <w:b/>
+          <w:i/>
+          <w:noProof/>
+          <w:color w:val="FF0000"/>
+        </w:rPr>
+        <w:drawing>
+          <wp:inline distT="0" distB="0" distL="0" distR="0" wp14:anchorId="685D84FB" wp14:editId="0D779EF4">
+            <wp:extent cx="6858000" cy="2807145"/>
+            <wp:effectExtent l="0" t="0" r="0" b="12700"/>
+            <wp:docPr id="15" name="Picture 3"/>
+            <wp:cNvGraphicFramePr>
+              <a:graphicFrameLocks xmlns:a="http://schemas.openxmlformats.org/drawingml/2006/main" noChangeAspect="1"/>
+            </wp:cNvGraphicFramePr>
+            <a:graphic xmlns:a="http://schemas.openxmlformats.org/drawingml/2006/main">
+              <a:graphicData uri="http://schemas.openxmlformats.org/drawingml/2006/picture">
+                <pic:pic xmlns:pic="http://schemas.openxmlformats.org/drawingml/2006/picture">
+                  <pic:nvPicPr>
+                    <pic:cNvPr id="0" name="Picture 3"/>
+                    <pic:cNvPicPr>
+                      <a:picLocks noChangeAspect="1" noChangeArrowheads="1"/>
+                    </pic:cNvPicPr>
+                  </pic:nvPicPr>
+                  <pic:blipFill>
+                    <a:blip r:embed="rId20">
+                      <a:extLst>
+                        <a:ext uri="{28A0092B-C50C-407E-A947-70E740481C1C}">
+                          <a14:useLocalDpi xmlns:a14="http://schemas.microsoft.com/office/drawing/2010/main" val="0"/>
+                        </a:ext>
+                      </a:extLst>
+                    </a:blip>
+                    <a:srcRect/>
+                    <a:stretch>
+                      <a:fillRect/>
+                    </a:stretch>
+                  </pic:blipFill>
+                  <pic:spPr bwMode="auto">
+                    <a:xfrm>
+                      <a:off x="0" y="0"/>
+                      <a:ext cx="6858000" cy="2807145"/>
+                    </a:xfrm>
+                    <a:prstGeom prst="rect">
+                      <a:avLst/>
+                    </a:prstGeom>
+                    <a:noFill/>
+                    <a:ln>
+                      <a:noFill/>
+                    </a:ln>
+                  </pic:spPr>
+                </pic:pic>
+              </a:graphicData>
+            </a:graphic>
+          </wp:inline>
+        </w:drawing>
       </w:r>
     </w:p>
     <w:p>
@@ -3412,35 +3604,726 @@
           <w:color w:val="FF0000"/>
         </w:rPr>
       </w:pPr>
-    </w:p>
-    <w:p>
-      <w:pPr>
+      <w:r>
         <w:rPr>
           <w:b/>
-        </w:rPr>
-      </w:pPr>
-      <w:r>
+          <w:i/>
+          <w:noProof/>
+          <w:color w:val="FF0000"/>
+        </w:rPr>
+        <w:drawing>
+          <wp:inline distT="0" distB="0" distL="0" distR="0" wp14:anchorId="3EFB1295" wp14:editId="22402410">
+            <wp:extent cx="6858000" cy="2807145"/>
+            <wp:effectExtent l="0" t="0" r="0" b="12700"/>
+            <wp:docPr id="16" name="Picture 4"/>
+            <wp:cNvGraphicFramePr>
+              <a:graphicFrameLocks xmlns:a="http://schemas.openxmlformats.org/drawingml/2006/main" noChangeAspect="1"/>
+            </wp:cNvGraphicFramePr>
+            <a:graphic xmlns:a="http://schemas.openxmlformats.org/drawingml/2006/main">
+              <a:graphicData uri="http://schemas.openxmlformats.org/drawingml/2006/picture">
+                <pic:pic xmlns:pic="http://schemas.openxmlformats.org/drawingml/2006/picture">
+                  <pic:nvPicPr>
+                    <pic:cNvPr id="0" name="Picture 4"/>
+                    <pic:cNvPicPr>
+                      <a:picLocks noChangeAspect="1" noChangeArrowheads="1"/>
+                    </pic:cNvPicPr>
+                  </pic:nvPicPr>
+                  <pic:blipFill>
+                    <a:blip r:embed="rId21">
+                      <a:extLst>
+                        <a:ext uri="{28A0092B-C50C-407E-A947-70E740481C1C}">
+                          <a14:useLocalDpi xmlns:a14="http://schemas.microsoft.com/office/drawing/2010/main" val="0"/>
+                        </a:ext>
+                      </a:extLst>
+                    </a:blip>
+                    <a:srcRect/>
+                    <a:stretch>
+                      <a:fillRect/>
+                    </a:stretch>
+                  </pic:blipFill>
+                  <pic:spPr bwMode="auto">
+                    <a:xfrm>
+                      <a:off x="0" y="0"/>
+                      <a:ext cx="6858000" cy="2807145"/>
+                    </a:xfrm>
+                    <a:prstGeom prst="rect">
+                      <a:avLst/>
+                    </a:prstGeom>
+                    <a:noFill/>
+                    <a:ln>
+                      <a:noFill/>
+                    </a:ln>
+                  </pic:spPr>
+                </pic:pic>
+              </a:graphicData>
+            </a:graphic>
+          </wp:inline>
+        </w:drawing>
+      </w:r>
+    </w:p>
+    <w:p>
+      <w:pPr>
         <w:rPr>
           <w:b/>
-        </w:rPr>
-        <w:t>Conclusion</w:t>
-      </w:r>
-    </w:p>
-    <w:p>
-      <w:pPr>
+          <w:i/>
+          <w:color w:val="FF0000"/>
+        </w:rPr>
+      </w:pPr>
+      <w:r>
         <w:rPr>
           <w:b/>
-        </w:rPr>
-      </w:pPr>
-    </w:p>
-    <w:p>
-      <w:r>
-        <w:t>To conclude, we have successfully created a single-cycle processor that performed all of the operations requested in the specification. As is evident in the above waveforms as well as by running the test bench</w:t>
+          <w:i/>
+          <w:noProof/>
+          <w:color w:val="FF0000"/>
+        </w:rPr>
+        <w:drawing>
+          <wp:inline distT="0" distB="0" distL="0" distR="0" wp14:anchorId="4C553ABB" wp14:editId="7E2A5F44">
+            <wp:extent cx="6858000" cy="2807145"/>
+            <wp:effectExtent l="0" t="0" r="0" b="12700"/>
+            <wp:docPr id="17" name="Picture 5"/>
+            <wp:cNvGraphicFramePr>
+              <a:graphicFrameLocks xmlns:a="http://schemas.openxmlformats.org/drawingml/2006/main" noChangeAspect="1"/>
+            </wp:cNvGraphicFramePr>
+            <a:graphic xmlns:a="http://schemas.openxmlformats.org/drawingml/2006/main">
+              <a:graphicData uri="http://schemas.openxmlformats.org/drawingml/2006/picture">
+                <pic:pic xmlns:pic="http://schemas.openxmlformats.org/drawingml/2006/picture">
+                  <pic:nvPicPr>
+                    <pic:cNvPr id="0" name="Picture 5"/>
+                    <pic:cNvPicPr>
+                      <a:picLocks noChangeAspect="1" noChangeArrowheads="1"/>
+                    </pic:cNvPicPr>
+                  </pic:nvPicPr>
+                  <pic:blipFill>
+                    <a:blip r:embed="rId22">
+                      <a:extLst>
+                        <a:ext uri="{28A0092B-C50C-407E-A947-70E740481C1C}">
+                          <a14:useLocalDpi xmlns:a14="http://schemas.microsoft.com/office/drawing/2010/main" val="0"/>
+                        </a:ext>
+                      </a:extLst>
+                    </a:blip>
+                    <a:srcRect/>
+                    <a:stretch>
+                      <a:fillRect/>
+                    </a:stretch>
+                  </pic:blipFill>
+                  <pic:spPr bwMode="auto">
+                    <a:xfrm>
+                      <a:off x="0" y="0"/>
+                      <a:ext cx="6858000" cy="2807145"/>
+                    </a:xfrm>
+                    <a:prstGeom prst="rect">
+                      <a:avLst/>
+                    </a:prstGeom>
+                    <a:noFill/>
+                    <a:ln>
+                      <a:noFill/>
+                    </a:ln>
+                  </pic:spPr>
+                </pic:pic>
+              </a:graphicData>
+            </a:graphic>
+          </wp:inline>
+        </w:drawing>
+      </w:r>
+    </w:p>
+    <w:p>
+      <w:pPr>
+        <w:rPr>
+          <w:b/>
+          <w:i/>
+          <w:color w:val="FF0000"/>
+        </w:rPr>
+      </w:pPr>
+      <w:r>
+        <w:rPr>
+          <w:b/>
+          <w:i/>
+          <w:noProof/>
+          <w:color w:val="FF0000"/>
+        </w:rPr>
+        <w:drawing>
+          <wp:inline distT="0" distB="0" distL="0" distR="0" wp14:anchorId="54156CCE" wp14:editId="26D36BB2">
+            <wp:extent cx="6858000" cy="2807145"/>
+            <wp:effectExtent l="0" t="0" r="0" b="12700"/>
+            <wp:docPr id="18" name="Picture 6"/>
+            <wp:cNvGraphicFramePr>
+              <a:graphicFrameLocks xmlns:a="http://schemas.openxmlformats.org/drawingml/2006/main" noChangeAspect="1"/>
+            </wp:cNvGraphicFramePr>
+            <a:graphic xmlns:a="http://schemas.openxmlformats.org/drawingml/2006/main">
+              <a:graphicData uri="http://schemas.openxmlformats.org/drawingml/2006/picture">
+                <pic:pic xmlns:pic="http://schemas.openxmlformats.org/drawingml/2006/picture">
+                  <pic:nvPicPr>
+                    <pic:cNvPr id="0" name="Picture 6"/>
+                    <pic:cNvPicPr>
+                      <a:picLocks noChangeAspect="1" noChangeArrowheads="1"/>
+                    </pic:cNvPicPr>
+                  </pic:nvPicPr>
+                  <pic:blipFill>
+                    <a:blip r:embed="rId23">
+                      <a:extLst>
+                        <a:ext uri="{28A0092B-C50C-407E-A947-70E740481C1C}">
+                          <a14:useLocalDpi xmlns:a14="http://schemas.microsoft.com/office/drawing/2010/main" val="0"/>
+                        </a:ext>
+                      </a:extLst>
+                    </a:blip>
+                    <a:srcRect/>
+                    <a:stretch>
+                      <a:fillRect/>
+                    </a:stretch>
+                  </pic:blipFill>
+                  <pic:spPr bwMode="auto">
+                    <a:xfrm>
+                      <a:off x="0" y="0"/>
+                      <a:ext cx="6858000" cy="2807145"/>
+                    </a:xfrm>
+                    <a:prstGeom prst="rect">
+                      <a:avLst/>
+                    </a:prstGeom>
+                    <a:noFill/>
+                    <a:ln>
+                      <a:noFill/>
+                    </a:ln>
+                  </pic:spPr>
+                </pic:pic>
+              </a:graphicData>
+            </a:graphic>
+          </wp:inline>
+        </w:drawing>
+      </w:r>
+    </w:p>
+    <w:p>
+      <w:pPr>
+        <w:rPr>
+          <w:b/>
+          <w:i/>
+          <w:color w:val="FF0000"/>
+        </w:rPr>
+      </w:pPr>
+      <w:r>
+        <w:rPr>
+          <w:b/>
+          <w:i/>
+          <w:noProof/>
+          <w:color w:val="FF0000"/>
+        </w:rPr>
+        <w:drawing>
+          <wp:inline distT="0" distB="0" distL="0" distR="0" wp14:anchorId="4222A5EB" wp14:editId="772DF988">
+            <wp:extent cx="6858000" cy="2807145"/>
+            <wp:effectExtent l="0" t="0" r="0" b="12700"/>
+            <wp:docPr id="19" name="Picture 7"/>
+            <wp:cNvGraphicFramePr>
+              <a:graphicFrameLocks xmlns:a="http://schemas.openxmlformats.org/drawingml/2006/main" noChangeAspect="1"/>
+            </wp:cNvGraphicFramePr>
+            <a:graphic xmlns:a="http://schemas.openxmlformats.org/drawingml/2006/main">
+              <a:graphicData uri="http://schemas.openxmlformats.org/drawingml/2006/picture">
+                <pic:pic xmlns:pic="http://schemas.openxmlformats.org/drawingml/2006/picture">
+                  <pic:nvPicPr>
+                    <pic:cNvPr id="0" name="Picture 7"/>
+                    <pic:cNvPicPr>
+                      <a:picLocks noChangeAspect="1" noChangeArrowheads="1"/>
+                    </pic:cNvPicPr>
+                  </pic:nvPicPr>
+                  <pic:blipFill>
+                    <a:blip r:embed="rId24">
+                      <a:extLst>
+                        <a:ext uri="{28A0092B-C50C-407E-A947-70E740481C1C}">
+                          <a14:useLocalDpi xmlns:a14="http://schemas.microsoft.com/office/drawing/2010/main" val="0"/>
+                        </a:ext>
+                      </a:extLst>
+                    </a:blip>
+                    <a:srcRect/>
+                    <a:stretch>
+                      <a:fillRect/>
+                    </a:stretch>
+                  </pic:blipFill>
+                  <pic:spPr bwMode="auto">
+                    <a:xfrm>
+                      <a:off x="0" y="0"/>
+                      <a:ext cx="6858000" cy="2807145"/>
+                    </a:xfrm>
+                    <a:prstGeom prst="rect">
+                      <a:avLst/>
+                    </a:prstGeom>
+                    <a:noFill/>
+                    <a:ln>
+                      <a:noFill/>
+                    </a:ln>
+                  </pic:spPr>
+                </pic:pic>
+              </a:graphicData>
+            </a:graphic>
+          </wp:inline>
+        </w:drawing>
+      </w:r>
+    </w:p>
+    <w:p>
+      <w:pPr>
+        <w:rPr>
+          <w:b/>
+          <w:i/>
+          <w:color w:val="FF0000"/>
+        </w:rPr>
+      </w:pPr>
+      <w:r>
+        <w:rPr>
+          <w:b/>
+          <w:i/>
+          <w:noProof/>
+          <w:color w:val="FF0000"/>
+        </w:rPr>
+        <w:drawing>
+          <wp:inline distT="0" distB="0" distL="0" distR="0" wp14:anchorId="0DA9E03E" wp14:editId="401BC866">
+            <wp:extent cx="6858000" cy="2807145"/>
+            <wp:effectExtent l="0" t="0" r="0" b="12700"/>
+            <wp:docPr id="20" name="Picture 8"/>
+            <wp:cNvGraphicFramePr>
+              <a:graphicFrameLocks xmlns:a="http://schemas.openxmlformats.org/drawingml/2006/main" noChangeAspect="1"/>
+            </wp:cNvGraphicFramePr>
+            <a:graphic xmlns:a="http://schemas.openxmlformats.org/drawingml/2006/main">
+              <a:graphicData uri="http://schemas.openxmlformats.org/drawingml/2006/picture">
+                <pic:pic xmlns:pic="http://schemas.openxmlformats.org/drawingml/2006/picture">
+                  <pic:nvPicPr>
+                    <pic:cNvPr id="0" name="Picture 8"/>
+                    <pic:cNvPicPr>
+                      <a:picLocks noChangeAspect="1" noChangeArrowheads="1"/>
+                    </pic:cNvPicPr>
+                  </pic:nvPicPr>
+                  <pic:blipFill>
+                    <a:blip r:embed="rId25">
+                      <a:extLst>
+                        <a:ext uri="{28A0092B-C50C-407E-A947-70E740481C1C}">
+                          <a14:useLocalDpi xmlns:a14="http://schemas.microsoft.com/office/drawing/2010/main" val="0"/>
+                        </a:ext>
+                      </a:extLst>
+                    </a:blip>
+                    <a:srcRect/>
+                    <a:stretch>
+                      <a:fillRect/>
+                    </a:stretch>
+                  </pic:blipFill>
+                  <pic:spPr bwMode="auto">
+                    <a:xfrm>
+                      <a:off x="0" y="0"/>
+                      <a:ext cx="6858000" cy="2807145"/>
+                    </a:xfrm>
+                    <a:prstGeom prst="rect">
+                      <a:avLst/>
+                    </a:prstGeom>
+                    <a:noFill/>
+                    <a:ln>
+                      <a:noFill/>
+                    </a:ln>
+                  </pic:spPr>
+                </pic:pic>
+              </a:graphicData>
+            </a:graphic>
+          </wp:inline>
+        </w:drawing>
+      </w:r>
+    </w:p>
+    <w:p>
+      <w:pPr>
+        <w:rPr>
+          <w:b/>
+          <w:i/>
+          <w:color w:val="FF0000"/>
+        </w:rPr>
+      </w:pPr>
+      <w:r>
+        <w:rPr>
+          <w:b/>
+          <w:i/>
+          <w:noProof/>
+          <w:color w:val="FF0000"/>
+        </w:rPr>
+        <w:drawing>
+          <wp:inline distT="0" distB="0" distL="0" distR="0" wp14:anchorId="2B9412EA" wp14:editId="1121C42C">
+            <wp:extent cx="6858000" cy="2807145"/>
+            <wp:effectExtent l="0" t="0" r="0" b="12700"/>
+            <wp:docPr id="21" name="Picture 9"/>
+            <wp:cNvGraphicFramePr>
+              <a:graphicFrameLocks xmlns:a="http://schemas.openxmlformats.org/drawingml/2006/main" noChangeAspect="1"/>
+            </wp:cNvGraphicFramePr>
+            <a:graphic xmlns:a="http://schemas.openxmlformats.org/drawingml/2006/main">
+              <a:graphicData uri="http://schemas.openxmlformats.org/drawingml/2006/picture">
+                <pic:pic xmlns:pic="http://schemas.openxmlformats.org/drawingml/2006/picture">
+                  <pic:nvPicPr>
+                    <pic:cNvPr id="0" name="Picture 9"/>
+                    <pic:cNvPicPr>
+                      <a:picLocks noChangeAspect="1" noChangeArrowheads="1"/>
+                    </pic:cNvPicPr>
+                  </pic:nvPicPr>
+                  <pic:blipFill>
+                    <a:blip r:embed="rId26">
+                      <a:extLst>
+                        <a:ext uri="{28A0092B-C50C-407E-A947-70E740481C1C}">
+                          <a14:useLocalDpi xmlns:a14="http://schemas.microsoft.com/office/drawing/2010/main" val="0"/>
+                        </a:ext>
+                      </a:extLst>
+                    </a:blip>
+                    <a:srcRect/>
+                    <a:stretch>
+                      <a:fillRect/>
+                    </a:stretch>
+                  </pic:blipFill>
+                  <pic:spPr bwMode="auto">
+                    <a:xfrm>
+                      <a:off x="0" y="0"/>
+                      <a:ext cx="6858000" cy="2807145"/>
+                    </a:xfrm>
+                    <a:prstGeom prst="rect">
+                      <a:avLst/>
+                    </a:prstGeom>
+                    <a:noFill/>
+                    <a:ln>
+                      <a:noFill/>
+                    </a:ln>
+                  </pic:spPr>
+                </pic:pic>
+              </a:graphicData>
+            </a:graphic>
+          </wp:inline>
+        </w:drawing>
+      </w:r>
+    </w:p>
+    <w:p>
+      <w:pPr>
+        <w:rPr>
+          <w:b/>
+          <w:i/>
+          <w:color w:val="FF0000"/>
+        </w:rPr>
+      </w:pPr>
+      <w:r>
+        <w:rPr>
+          <w:b/>
+          <w:i/>
+          <w:noProof/>
+          <w:color w:val="FF0000"/>
+        </w:rPr>
+        <w:drawing>
+          <wp:inline distT="0" distB="0" distL="0" distR="0" wp14:anchorId="474046C2" wp14:editId="41E3CAC9">
+            <wp:extent cx="6858000" cy="2807145"/>
+            <wp:effectExtent l="0" t="0" r="0" b="12700"/>
+            <wp:docPr id="22" name="Picture 10"/>
+            <wp:cNvGraphicFramePr>
+              <a:graphicFrameLocks xmlns:a="http://schemas.openxmlformats.org/drawingml/2006/main" noChangeAspect="1"/>
+            </wp:cNvGraphicFramePr>
+            <a:graphic xmlns:a="http://schemas.openxmlformats.org/drawingml/2006/main">
+              <a:graphicData uri="http://schemas.openxmlformats.org/drawingml/2006/picture">
+                <pic:pic xmlns:pic="http://schemas.openxmlformats.org/drawingml/2006/picture">
+                  <pic:nvPicPr>
+                    <pic:cNvPr id="0" name="Picture 10"/>
+                    <pic:cNvPicPr>
+                      <a:picLocks noChangeAspect="1" noChangeArrowheads="1"/>
+                    </pic:cNvPicPr>
+                  </pic:nvPicPr>
+                  <pic:blipFill>
+                    <a:blip r:embed="rId27">
+                      <a:extLst>
+                        <a:ext uri="{28A0092B-C50C-407E-A947-70E740481C1C}">
+                          <a14:useLocalDpi xmlns:a14="http://schemas.microsoft.com/office/drawing/2010/main" val="0"/>
+                        </a:ext>
+                      </a:extLst>
+                    </a:blip>
+                    <a:srcRect/>
+                    <a:stretch>
+                      <a:fillRect/>
+                    </a:stretch>
+                  </pic:blipFill>
+                  <pic:spPr bwMode="auto">
+                    <a:xfrm>
+                      <a:off x="0" y="0"/>
+                      <a:ext cx="6858000" cy="2807145"/>
+                    </a:xfrm>
+                    <a:prstGeom prst="rect">
+                      <a:avLst/>
+                    </a:prstGeom>
+                    <a:noFill/>
+                    <a:ln>
+                      <a:noFill/>
+                    </a:ln>
+                  </pic:spPr>
+                </pic:pic>
+              </a:graphicData>
+            </a:graphic>
+          </wp:inline>
+        </w:drawing>
+      </w:r>
+    </w:p>
+    <w:p>
+      <w:pPr>
+        <w:rPr>
+          <w:b/>
+          <w:i/>
+          <w:color w:val="FF0000"/>
+        </w:rPr>
+      </w:pPr>
+      <w:r>
+        <w:rPr>
+          <w:b/>
+          <w:i/>
+          <w:noProof/>
+          <w:color w:val="FF0000"/>
+        </w:rPr>
+        <w:drawing>
+          <wp:inline distT="0" distB="0" distL="0" distR="0" wp14:anchorId="50D475FE" wp14:editId="2534B5FB">
+            <wp:extent cx="6858000" cy="2807145"/>
+            <wp:effectExtent l="0" t="0" r="0" b="12700"/>
+            <wp:docPr id="23" name="Picture 11"/>
+            <wp:cNvGraphicFramePr>
+              <a:graphicFrameLocks xmlns:a="http://schemas.openxmlformats.org/drawingml/2006/main" noChangeAspect="1"/>
+            </wp:cNvGraphicFramePr>
+            <a:graphic xmlns:a="http://schemas.openxmlformats.org/drawingml/2006/main">
+              <a:graphicData uri="http://schemas.openxmlformats.org/drawingml/2006/picture">
+                <pic:pic xmlns:pic="http://schemas.openxmlformats.org/drawingml/2006/picture">
+                  <pic:nvPicPr>
+                    <pic:cNvPr id="0" name="Picture 11"/>
+                    <pic:cNvPicPr>
+                      <a:picLocks noChangeAspect="1" noChangeArrowheads="1"/>
+                    </pic:cNvPicPr>
+                  </pic:nvPicPr>
+                  <pic:blipFill>
+                    <a:blip r:embed="rId28">
+                      <a:extLst>
+                        <a:ext uri="{28A0092B-C50C-407E-A947-70E740481C1C}">
+                          <a14:useLocalDpi xmlns:a14="http://schemas.microsoft.com/office/drawing/2010/main" val="0"/>
+                        </a:ext>
+                      </a:extLst>
+                    </a:blip>
+                    <a:srcRect/>
+                    <a:stretch>
+                      <a:fillRect/>
+                    </a:stretch>
+                  </pic:blipFill>
+                  <pic:spPr bwMode="auto">
+                    <a:xfrm>
+                      <a:off x="0" y="0"/>
+                      <a:ext cx="6858000" cy="2807145"/>
+                    </a:xfrm>
+                    <a:prstGeom prst="rect">
+                      <a:avLst/>
+                    </a:prstGeom>
+                    <a:noFill/>
+                    <a:ln>
+                      <a:noFill/>
+                    </a:ln>
+                  </pic:spPr>
+                </pic:pic>
+              </a:graphicData>
+            </a:graphic>
+          </wp:inline>
+        </w:drawing>
+      </w:r>
+    </w:p>
+    <w:p>
+      <w:pPr>
+        <w:rPr>
+          <w:b/>
+        </w:rPr>
+      </w:pPr>
+      <w:r>
+        <w:rPr>
+          <w:b/>
+          <w:noProof/>
+        </w:rPr>
+        <w:drawing>
+          <wp:inline distT="0" distB="0" distL="0" distR="0" wp14:anchorId="4C9DC945" wp14:editId="5ABA5AAE">
+            <wp:extent cx="6858000" cy="2807145"/>
+            <wp:effectExtent l="0" t="0" r="0" b="12700"/>
+            <wp:docPr id="24" name="Picture 12"/>
+            <wp:cNvGraphicFramePr>
+              <a:graphicFrameLocks xmlns:a="http://schemas.openxmlformats.org/drawingml/2006/main" noChangeAspect="1"/>
+            </wp:cNvGraphicFramePr>
+            <a:graphic xmlns:a="http://schemas.openxmlformats.org/drawingml/2006/main">
+              <a:graphicData uri="http://schemas.openxmlformats.org/drawingml/2006/picture">
+                <pic:pic xmlns:pic="http://schemas.openxmlformats.org/drawingml/2006/picture">
+                  <pic:nvPicPr>
+                    <pic:cNvPr id="0" name="Picture 12"/>
+                    <pic:cNvPicPr>
+                      <a:picLocks noChangeAspect="1" noChangeArrowheads="1"/>
+                    </pic:cNvPicPr>
+                  </pic:nvPicPr>
+                  <pic:blipFill>
+                    <a:blip r:embed="rId29">
+                      <a:extLst>
+                        <a:ext uri="{28A0092B-C50C-407E-A947-70E740481C1C}">
+                          <a14:useLocalDpi xmlns:a14="http://schemas.microsoft.com/office/drawing/2010/main" val="0"/>
+                        </a:ext>
+                      </a:extLst>
+                    </a:blip>
+                    <a:srcRect/>
+                    <a:stretch>
+                      <a:fillRect/>
+                    </a:stretch>
+                  </pic:blipFill>
+                  <pic:spPr bwMode="auto">
+                    <a:xfrm>
+                      <a:off x="0" y="0"/>
+                      <a:ext cx="6858000" cy="2807145"/>
+                    </a:xfrm>
+                    <a:prstGeom prst="rect">
+                      <a:avLst/>
+                    </a:prstGeom>
+                    <a:noFill/>
+                    <a:ln>
+                      <a:noFill/>
+                    </a:ln>
+                  </pic:spPr>
+                </pic:pic>
+              </a:graphicData>
+            </a:graphic>
+          </wp:inline>
+        </w:drawing>
+      </w:r>
+    </w:p>
+    <w:p>
+      <w:pPr>
+        <w:rPr>
+          <w:b/>
+        </w:rPr>
+      </w:pPr>
+      <w:r>
+        <w:rPr>
+          <w:b/>
+          <w:noProof/>
+        </w:rPr>
+        <w:drawing>
+          <wp:inline distT="0" distB="0" distL="0" distR="0" wp14:anchorId="4C687FF9" wp14:editId="419FF1BF">
+            <wp:extent cx="6858000" cy="2807145"/>
+            <wp:effectExtent l="0" t="0" r="0" b="12700"/>
+            <wp:docPr id="25" name="Picture 13"/>
+            <wp:cNvGraphicFramePr>
+              <a:graphicFrameLocks xmlns:a="http://schemas.openxmlformats.org/drawingml/2006/main" noChangeAspect="1"/>
+            </wp:cNvGraphicFramePr>
+            <a:graphic xmlns:a="http://schemas.openxmlformats.org/drawingml/2006/main">
+              <a:graphicData uri="http://schemas.openxmlformats.org/drawingml/2006/picture">
+                <pic:pic xmlns:pic="http://schemas.openxmlformats.org/drawingml/2006/picture">
+                  <pic:nvPicPr>
+                    <pic:cNvPr id="0" name="Picture 13"/>
+                    <pic:cNvPicPr>
+                      <a:picLocks noChangeAspect="1" noChangeArrowheads="1"/>
+                    </pic:cNvPicPr>
+                  </pic:nvPicPr>
+                  <pic:blipFill>
+                    <a:blip r:embed="rId30">
+                      <a:extLst>
+                        <a:ext uri="{28A0092B-C50C-407E-A947-70E740481C1C}">
+                          <a14:useLocalDpi xmlns:a14="http://schemas.microsoft.com/office/drawing/2010/main" val="0"/>
+                        </a:ext>
+                      </a:extLst>
+                    </a:blip>
+                    <a:srcRect/>
+                    <a:stretch>
+                      <a:fillRect/>
+                    </a:stretch>
+                  </pic:blipFill>
+                  <pic:spPr bwMode="auto">
+                    <a:xfrm>
+                      <a:off x="0" y="0"/>
+                      <a:ext cx="6858000" cy="2807145"/>
+                    </a:xfrm>
+                    <a:prstGeom prst="rect">
+                      <a:avLst/>
+                    </a:prstGeom>
+                    <a:noFill/>
+                    <a:ln>
+                      <a:noFill/>
+                    </a:ln>
+                  </pic:spPr>
+                </pic:pic>
+              </a:graphicData>
+            </a:graphic>
+          </wp:inline>
+        </w:drawing>
+      </w:r>
+    </w:p>
+    <w:p>
+      <w:pPr>
+        <w:rPr>
+          <w:b/>
+        </w:rPr>
+      </w:pPr>
+      <w:r>
+        <w:rPr>
+          <w:b/>
+          <w:noProof/>
+        </w:rPr>
+        <w:drawing>
+          <wp:inline distT="0" distB="0" distL="0" distR="0" wp14:anchorId="45E8CEFB" wp14:editId="03FD1CC6">
+            <wp:extent cx="6858000" cy="2807145"/>
+            <wp:effectExtent l="0" t="0" r="0" b="12700"/>
+            <wp:docPr id="26" name="Picture 14"/>
+            <wp:cNvGraphicFramePr>
+              <a:graphicFrameLocks xmlns:a="http://schemas.openxmlformats.org/drawingml/2006/main" noChangeAspect="1"/>
+            </wp:cNvGraphicFramePr>
+            <a:graphic xmlns:a="http://schemas.openxmlformats.org/drawingml/2006/main">
+              <a:graphicData uri="http://schemas.openxmlformats.org/drawingml/2006/picture">
+                <pic:pic xmlns:pic="http://schemas.openxmlformats.org/drawingml/2006/picture">
+                  <pic:nvPicPr>
+                    <pic:cNvPr id="0" name="Picture 14"/>
+                    <pic:cNvPicPr>
+                      <a:picLocks noChangeAspect="1" noChangeArrowheads="1"/>
+                    </pic:cNvPicPr>
+                  </pic:nvPicPr>
+                  <pic:blipFill>
+                    <a:blip r:embed="rId31">
+                      <a:extLst>
+                        <a:ext uri="{28A0092B-C50C-407E-A947-70E740481C1C}">
+                          <a14:useLocalDpi xmlns:a14="http://schemas.microsoft.com/office/drawing/2010/main" val="0"/>
+                        </a:ext>
+                      </a:extLst>
+                    </a:blip>
+                    <a:srcRect/>
+                    <a:stretch>
+                      <a:fillRect/>
+                    </a:stretch>
+                  </pic:blipFill>
+                  <pic:spPr bwMode="auto">
+                    <a:xfrm>
+                      <a:off x="0" y="0"/>
+                      <a:ext cx="6858000" cy="2807145"/>
+                    </a:xfrm>
+                    <a:prstGeom prst="rect">
+                      <a:avLst/>
+                    </a:prstGeom>
+                    <a:noFill/>
+                    <a:ln>
+                      <a:noFill/>
+                    </a:ln>
+                  </pic:spPr>
+                </pic:pic>
+              </a:graphicData>
+            </a:graphic>
+          </wp:inline>
+        </w:drawing>
       </w:r>
       <w:bookmarkStart w:id="0" w:name="_GoBack"/>
       <w:bookmarkEnd w:id="0"/>
-      <w:r>
-        <w:t>, our processor is capable of reading a MIPS instruction set and producing valid output.</w:t>
+    </w:p>
+    <w:p>
+      <w:pPr>
+        <w:rPr>
+          <w:b/>
+        </w:rPr>
+      </w:pPr>
+      <w:r>
+        <w:rPr>
+          <w:b/>
+        </w:rPr>
+        <w:t>Conclusion</w:t>
+      </w:r>
+    </w:p>
+    <w:p>
+      <w:pPr>
+        <w:rPr>
+          <w:b/>
+        </w:rPr>
+      </w:pPr>
+    </w:p>
+    <w:p>
+      <w:r>
+        <w:t>To conclude, we have successfully created a single-cycle processor that performed all of the operations requested in the specification. As is evident in the above waveforms as well as by running the test bench, our processor is capable of reading a MIPS instruction set and producing valid output.</w:t>
       </w:r>
     </w:p>
     <w:p>

</xml_diff>